<commit_message>
Solicitud gráfica completa Grado 06 Guión 03
Solicitud gráfica completa de guión 3 de grado 06 (Los seres vivos)
</commit_message>
<xml_diff>
--- a/fuentes/contenidos/grado06/guion03/CN_06_03_CO.docx
+++ b/fuentes/contenidos/grado06/guion03/CN_06_03_CO.docx
@@ -7840,7 +7840,13 @@
               <w:rPr>
                 <w:rFonts w:ascii="Times New Roman" w:hAnsi="Times New Roman" w:cs="Times New Roman"/>
               </w:rPr>
-              <w:t>Fuentes termales en Yellowstone</w:t>
+              <w:t>Arqueas en fuentes termales de</w:t>
+            </w:r>
+            <w:r>
+              <w:rPr>
+                <w:rFonts w:ascii="Times New Roman" w:hAnsi="Times New Roman" w:cs="Times New Roman"/>
+              </w:rPr>
+              <w:t xml:space="preserve"> Yellowstone</w:t>
             </w:r>
           </w:p>
         </w:tc>
@@ -16344,7 +16350,19 @@
               <w:rPr>
                 <w:rFonts w:ascii="Times New Roman" w:hAnsi="Times New Roman" w:cs="Times New Roman"/>
               </w:rPr>
-              <w:t xml:space="preserve"> (http://www.pv.fagro.edu.uy/fitopato/FOTO%20GALERIA/Citrus_azul/imagepages/image4.html)</w:t>
+              <w:t xml:space="preserve"> </w:t>
+            </w:r>
+            <w:r>
+              <w:rPr>
+                <w:rFonts w:ascii="Times New Roman" w:hAnsi="Times New Roman" w:cs="Times New Roman"/>
+              </w:rPr>
+              <w:t>http://www.pv.fagro.edu.uy/fitopato/FOTO%20GALERIA/Cit</w:t>
+            </w:r>
+            <w:r>
+              <w:rPr>
+                <w:rFonts w:ascii="Times New Roman" w:hAnsi="Times New Roman" w:cs="Times New Roman"/>
+              </w:rPr>
+              <w:t>rus_azul/imagepages/image4.html</w:t>
             </w:r>
           </w:p>
           <w:p>
@@ -16364,7 +16382,19 @@
               <w:rPr>
                 <w:rFonts w:ascii="Times New Roman" w:hAnsi="Times New Roman" w:cs="Times New Roman"/>
               </w:rPr>
-              <w:t xml:space="preserve"> (http://static.naukas.com/media/2010/11/levaduras.jpg)</w:t>
+              <w:t xml:space="preserve"> </w:t>
+            </w:r>
+            <w:r>
+              <w:rPr>
+                <w:rFonts w:ascii="Times New Roman" w:hAnsi="Times New Roman" w:cs="Times New Roman"/>
+              </w:rPr>
+              <w:t>http://static.naukas.</w:t>
+            </w:r>
+            <w:r>
+              <w:rPr>
+                <w:rFonts w:ascii="Times New Roman" w:hAnsi="Times New Roman" w:cs="Times New Roman"/>
+              </w:rPr>
+              <w:t>com/media/2010/11/levaduras.jpg</w:t>
             </w:r>
           </w:p>
           <w:p>
@@ -16384,7 +16414,7 @@
               <w:rPr>
                 <w:rFonts w:ascii="Times New Roman" w:hAnsi="Times New Roman" w:cs="Times New Roman"/>
               </w:rPr>
-              <w:t xml:space="preserve"> (https://www.flickr.com/photos/30993596@N02/5063293976/)</w:t>
+              <w:t xml:space="preserve"> (https://www.flickr.com/photos/30993596@N02/5063293976/</w:t>
             </w:r>
           </w:p>
         </w:tc>
@@ -19095,7 +19125,19 @@
               <w:rPr>
                 <w:rFonts w:ascii="Times New Roman" w:hAnsi="Times New Roman" w:cs="Times New Roman"/>
               </w:rPr>
-              <w:t xml:space="preserve">Espermatofitas </w:t>
+              <w:t>Espermatofitas</w:t>
+            </w:r>
+            <w:r>
+              <w:rPr>
+                <w:rFonts w:ascii="Times New Roman" w:hAnsi="Times New Roman" w:cs="Times New Roman"/>
+              </w:rPr>
+              <w:t>: gimnospermas y angiospermas</w:t>
+            </w:r>
+            <w:r>
+              <w:rPr>
+                <w:rFonts w:ascii="Times New Roman" w:hAnsi="Times New Roman" w:cs="Times New Roman"/>
+              </w:rPr>
+              <w:t xml:space="preserve"> </w:t>
             </w:r>
           </w:p>
         </w:tc>
@@ -30568,7 +30610,7 @@
 </file>
 
 <file path=customXml/itemProps1.xml><?xml version="1.0" encoding="utf-8"?>
-<ds:datastoreItem xmlns:ds="http://schemas.openxmlformats.org/officeDocument/2006/customXml" ds:itemID="{C09E84A8-B724-4187-86CC-EE302C472966}">
+<ds:datastoreItem xmlns:ds="http://schemas.openxmlformats.org/officeDocument/2006/customXml" ds:itemID="{EF326504-38A5-4595-A107-426C1D6E9EAA}">
   <ds:schemaRefs>
     <ds:schemaRef ds:uri="http://schemas.openxmlformats.org/officeDocument/2006/bibliography"/>
   </ds:schemaRefs>

</xml_diff>

<commit_message>
Actualización del guión CN_06_03_CO
</commit_message>
<xml_diff>
--- a/fuentes/contenidos/grado06/guion03/CN_06_03_CO.docx
+++ b/fuentes/contenidos/grado06/guion03/CN_06_03_CO.docx
@@ -2538,6 +2538,9 @@
                 <w:szCs w:val="24"/>
               </w:rPr>
             </w:pPr>
+            <w:r>
+              <w:t xml:space="preserve">Elaborar ilustración a partir de este link: </w:t>
+            </w:r>
             <w:hyperlink r:id="rId9" w:history="1">
               <w:r>
                 <w:rPr>
@@ -5189,6 +5192,14 @@
                 <w:sz w:val="24"/>
                 <w:szCs w:val="24"/>
               </w:rPr>
+              <w:t xml:space="preserve">Elaborar ilustración a partir de este link: </w:t>
+            </w:r>
+            <w:r>
+              <w:rPr>
+                <w:rFonts w:ascii="Times New Roman" w:hAnsi="Times New Roman" w:cs="Times New Roman"/>
+                <w:sz w:val="24"/>
+                <w:szCs w:val="24"/>
+              </w:rPr>
               <w:t>http://www.geonomia.org/dokuwiki/doku.php?id=reproduccion_asexual</w:t>
             </w:r>
           </w:p>
@@ -7208,7 +7219,7 @@
                 <v:shape id="_x0000_i1025" type="#_x0000_t75" style="width:238.55pt;height:140.85pt" o:ole="">
                   <v:imagedata r:id="rId15" o:title=""/>
                 </v:shape>
-                <o:OLEObject Type="Embed" ProgID="PBrush" ShapeID="_x0000_i1025" DrawAspect="Content" ObjectID="_1490632293" r:id="rId16"/>
+                <o:OLEObject Type="Embed" ProgID="PBrush" ShapeID="_x0000_i1025" DrawAspect="Content" ObjectID="_1491383002" r:id="rId16"/>
               </w:object>
             </w:r>
           </w:p>
@@ -7220,6 +7231,14 @@
                 <w:szCs w:val="24"/>
               </w:rPr>
             </w:pPr>
+            <w:r>
+              <w:rPr>
+                <w:rFonts w:ascii="Times New Roman" w:hAnsi="Times New Roman" w:cs="Times New Roman"/>
+                <w:sz w:val="24"/>
+                <w:szCs w:val="24"/>
+              </w:rPr>
+              <w:t xml:space="preserve">Elaborar ilustración a partir de este link: </w:t>
+            </w:r>
             <w:r>
               <w:rPr>
                 <w:rFonts w:ascii="Times New Roman" w:hAnsi="Times New Roman" w:cs="Times New Roman"/>
@@ -7543,6 +7562,7 @@
                 <w:sz w:val="24"/>
                 <w:szCs w:val="24"/>
               </w:rPr>
+              <w:lastRenderedPageBreak/>
               <w:t>Descripción</w:t>
             </w:r>
           </w:p>
@@ -7605,16 +7625,7 @@
                 <w:sz w:val="24"/>
                 <w:szCs w:val="24"/>
               </w:rPr>
-              <w:t xml:space="preserve">en la </w:t>
-            </w:r>
-            <w:r>
-              <w:rPr>
-                <w:rFonts w:ascii="Times New Roman" w:hAnsi="Times New Roman" w:cs="Times New Roman"/>
-                <w:sz w:val="24"/>
-                <w:szCs w:val="24"/>
-              </w:rPr>
-              <w:lastRenderedPageBreak/>
-              <w:t>historia de la clasificación de los seres vivos.</w:t>
+              <w:t>en la historia de la clasificación de los seres vivos.</w:t>
             </w:r>
           </w:p>
         </w:tc>
@@ -7969,7 +7980,7 @@
                 <w:sz w:val="24"/>
                 <w:szCs w:val="24"/>
               </w:rPr>
-              <w:t>http://www.visualphotos.com/photo/1x6541878/methanosarcina_mazei_archaea_coloured_sem_b244041.jpg</w:t>
+              <w:t>http://standardsingenomics.org/index.php/sigen/article/view/sigs.2505605/708</w:t>
             </w:r>
           </w:p>
         </w:tc>
@@ -8313,19 +8324,9 @@
                 <w:szCs w:val="24"/>
               </w:rPr>
             </w:pPr>
-            <w:hyperlink r:id="rId19" w:history="1">
-              <w:r>
-                <w:rPr>
-                  <w:rStyle w:val="Hipervnculo"/>
-                  <w:rFonts w:ascii="Times New Roman" w:hAnsi="Times New Roman" w:cs="Times New Roman"/>
-                  <w:color w:val="auto"/>
-                  <w:sz w:val="24"/>
-                  <w:szCs w:val="24"/>
-                  <w:u w:val="none"/>
-                </w:rPr>
-                <w:t>http://1.bp.blogspot.com/-GOyy14I0vpo/Tn22VseAJ6I/AAAAAAAAAQw/wnaZE5-VcBY/s1600/Fuentes+termales+en+Yellowstone.jpg</w:t>
-              </w:r>
-            </w:hyperlink>
+            <w:r>
+              <w:t>http://commons.wikimedia.org/wiki/File:Silex_spring_in_yellowstone.jpg</w:t>
+            </w:r>
           </w:p>
         </w:tc>
       </w:tr>
@@ -8628,6 +8629,7 @@
         <w:rPr>
           <w:rFonts w:ascii="Times New Roman" w:hAnsi="Times New Roman" w:cs="Times New Roman"/>
         </w:rPr>
+        <w:lastRenderedPageBreak/>
         <w:t>Se reproducen rápidamente.</w:t>
       </w:r>
     </w:p>
@@ -8648,7 +8650,6 @@
         <w:rPr>
           <w:rFonts w:ascii="Times New Roman" w:hAnsi="Times New Roman" w:cs="Times New Roman"/>
         </w:rPr>
-        <w:lastRenderedPageBreak/>
         <w:t>Su tamaño oscila entre 0,1 y 10 micras (una micra es la millonésima parte de un metro).</w:t>
       </w:r>
     </w:p>
@@ -9726,7 +9727,7 @@
                 <w:sz w:val="24"/>
                 <w:szCs w:val="24"/>
               </w:rPr>
-              <w:t xml:space="preserve"> están formados por una célula de tipo procariota, por lo que anteriormente se consideraban iguales a las bacterias y se encontraban clasificadas dentro del mismo reino. A partir de 1990 se investigaron más a fondo sus características y desde entonces </w:t>
+              <w:t xml:space="preserve"> están formados por una célula de tipo procariota, por lo que anteriormente se consideraban iguales a las bacterias y se encontraban clasificadas dentro del mismo reino. A partir de 1990 se </w:t>
             </w:r>
             <w:r>
               <w:rPr>
@@ -9735,7 +9736,7 @@
                 <w:szCs w:val="24"/>
               </w:rPr>
               <w:lastRenderedPageBreak/>
-              <w:t xml:space="preserve">constituyen el dominio </w:t>
+              <w:t xml:space="preserve">investigaron más a fondo sus características y desde entonces constituyen el dominio </w:t>
             </w:r>
             <w:proofErr w:type="spellStart"/>
             <w:r>
@@ -10474,7 +10475,7 @@
         </w:rPr>
         <w:t xml:space="preserve"> [</w:t>
       </w:r>
-      <w:hyperlink r:id="rId20" w:history="1">
+      <w:hyperlink r:id="rId19" w:history="1">
         <w:r>
           <w:rPr>
             <w:rStyle w:val="Hipervnculo"/>
@@ -10727,9 +10728,9 @@
               </w:rPr>
               <w:object w:dxaOrig="7485" w:dyaOrig="5130">
                 <v:shape id="_x0000_i1026" type="#_x0000_t75" style="width:167.8pt;height:115.2pt" o:ole="">
-                  <v:imagedata r:id="rId21" o:title=""/>
+                  <v:imagedata r:id="rId20" o:title=""/>
                 </v:shape>
-                <o:OLEObject Type="Embed" ProgID="PBrush" ShapeID="_x0000_i1026" DrawAspect="Content" ObjectID="_1490632294" r:id="rId22"/>
+                <o:OLEObject Type="Embed" ProgID="PBrush" ShapeID="_x0000_i1026" DrawAspect="Content" ObjectID="_1491383003" r:id="rId21"/>
               </w:object>
             </w:r>
           </w:p>
@@ -11570,19 +11571,9 @@
                 <w:szCs w:val="24"/>
               </w:rPr>
             </w:pPr>
-            <w:hyperlink r:id="rId23" w:history="1">
-              <w:r>
-                <w:rPr>
-                  <w:rStyle w:val="Hipervnculo"/>
-                  <w:rFonts w:ascii="Times New Roman" w:hAnsi="Times New Roman" w:cs="Times New Roman"/>
-                  <w:color w:val="auto"/>
-                  <w:sz w:val="24"/>
-                  <w:szCs w:val="24"/>
-                  <w:u w:val="none"/>
-                </w:rPr>
-                <w:t>https://cnho.files.wordpress.com/2010/02/biparticion.jpg</w:t>
-              </w:r>
-            </w:hyperlink>
+            <w:r>
+              <w:t>255208717</w:t>
+            </w:r>
           </w:p>
         </w:tc>
       </w:tr>
@@ -11724,7 +11715,7 @@
         </w:rPr>
         <w:t>[</w:t>
       </w:r>
-      <w:hyperlink r:id="rId24" w:anchor=".VPBQEYuG__E" w:history="1">
+      <w:hyperlink r:id="rId22" w:anchor=".VPBQEYuG__E" w:history="1">
         <w:r>
           <w:rPr>
             <w:rStyle w:val="Hipervnculo"/>
@@ -12249,7 +12240,10 @@
                 <w:szCs w:val="24"/>
               </w:rPr>
             </w:pPr>
-            <w:hyperlink r:id="rId25" w:history="1">
+            <w:r>
+              <w:t xml:space="preserve">Elaborar ilustración a partir del siguiente link: </w:t>
+            </w:r>
+            <w:hyperlink r:id="rId23" w:history="1">
               <w:r>
                 <w:rPr>
                   <w:rStyle w:val="Hipervnculo"/>
@@ -14032,19 +14026,9 @@
                 <w:szCs w:val="24"/>
               </w:rPr>
             </w:pPr>
-            <w:hyperlink r:id="rId26" w:history="1">
-              <w:r>
-                <w:rPr>
-                  <w:rStyle w:val="Hipervnculo"/>
-                  <w:rFonts w:ascii="Times New Roman" w:hAnsi="Times New Roman" w:cs="Times New Roman"/>
-                  <w:color w:val="auto"/>
-                  <w:sz w:val="24"/>
-                  <w:szCs w:val="24"/>
-                  <w:u w:val="none"/>
-                </w:rPr>
-                <w:t>http://www.estudiaronline.org/blog/wp-content/uploads/2013/08/Biodiesel-algas.jpg</w:t>
-              </w:r>
-            </w:hyperlink>
+            <w:r>
+              <w:t>101601940</w:t>
+            </w:r>
           </w:p>
         </w:tc>
       </w:tr>
@@ -14139,8 +14123,8 @@
         <w:tblLook w:val="04A0" w:firstRow="1" w:lastRow="0" w:firstColumn="1" w:lastColumn="0" w:noHBand="0" w:noVBand="1"/>
       </w:tblPr>
       <w:tblGrid>
-        <w:gridCol w:w="1951"/>
-        <w:gridCol w:w="7082"/>
+        <w:gridCol w:w="1585"/>
+        <w:gridCol w:w="7469"/>
       </w:tblGrid>
       <w:tr>
         <w:tc>
@@ -14367,19 +14351,9 @@
                 <w:szCs w:val="24"/>
               </w:rPr>
             </w:pPr>
-            <w:hyperlink r:id="rId27" w:history="1">
-              <w:r>
-                <w:rPr>
-                  <w:rStyle w:val="Hipervnculo"/>
-                  <w:rFonts w:ascii="Times New Roman" w:hAnsi="Times New Roman" w:cs="Times New Roman"/>
-                  <w:color w:val="auto"/>
-                  <w:sz w:val="24"/>
-                  <w:szCs w:val="24"/>
-                  <w:u w:val="none"/>
-                </w:rPr>
-                <w:t>https://www.msu.edu/course/zol/316/lsppscope.htm</w:t>
-              </w:r>
-            </w:hyperlink>
+            <w:r>
+              <w:t>http://en.wikipedia.org/wiki/Leishmaniasis#/media/File:Leishmania_2009-04-14_smear.JPG</w:t>
+            </w:r>
           </w:p>
         </w:tc>
       </w:tr>
@@ -15271,6 +15245,7 @@
                 <w:sz w:val="24"/>
                 <w:szCs w:val="24"/>
               </w:rPr>
+              <w:lastRenderedPageBreak/>
               <w:t>Pie de imagen</w:t>
             </w:r>
           </w:p>
@@ -15294,16 +15269,7 @@
                 <w:sz w:val="24"/>
                 <w:szCs w:val="24"/>
               </w:rPr>
-              <w:t xml:space="preserve">Paramecio, protozoo largo con cilios que le permiten moverse, </w:t>
-            </w:r>
-            <w:r>
-              <w:rPr>
-                <w:rFonts w:ascii="Times New Roman" w:hAnsi="Times New Roman" w:cs="Times New Roman"/>
-                <w:sz w:val="24"/>
-                <w:szCs w:val="24"/>
-              </w:rPr>
-              <w:lastRenderedPageBreak/>
-              <w:t>habita principalmente en aguas dulces o estancadas.</w:t>
+              <w:t>Paramecio, protozoo largo con cilios que le permiten moverse, habita principalmente en aguas dulces o estancadas.</w:t>
             </w:r>
           </w:p>
         </w:tc>
@@ -15345,7 +15311,7 @@
         </w:rPr>
         <w:t xml:space="preserve"> [</w:t>
       </w:r>
-      <w:hyperlink r:id="rId28" w:history="1">
+      <w:hyperlink r:id="rId24" w:history="1">
         <w:r>
           <w:rPr>
             <w:rStyle w:val="Hipervnculo"/>
@@ -15404,7 +15370,7 @@
         </w:rPr>
         <w:t>[</w:t>
       </w:r>
-      <w:hyperlink r:id="rId29" w:history="1">
+      <w:hyperlink r:id="rId25" w:history="1">
         <w:r>
           <w:rPr>
             <w:rStyle w:val="Hipervnculo"/>
@@ -16315,6 +16281,7 @@
                 <w:sz w:val="24"/>
                 <w:szCs w:val="24"/>
               </w:rPr>
+              <w:lastRenderedPageBreak/>
               <w:t>Título</w:t>
             </w:r>
           </w:p>
@@ -16362,7 +16329,6 @@
                 <w:sz w:val="24"/>
                 <w:szCs w:val="24"/>
               </w:rPr>
-              <w:lastRenderedPageBreak/>
               <w:t>Descripción</w:t>
             </w:r>
           </w:p>
@@ -17393,6 +17359,7 @@
         <w:rPr>
           <w:rFonts w:ascii="Times New Roman" w:hAnsi="Times New Roman" w:cs="Times New Roman"/>
         </w:rPr>
+        <w:lastRenderedPageBreak/>
         <w:t>El link que se encuentra a continuación te brinda información adicional sobre los hongos y su clasificación</w:t>
       </w:r>
       <w:r>
@@ -17413,7 +17380,7 @@
         </w:rPr>
         <w:t>[</w:t>
       </w:r>
-      <w:hyperlink r:id="rId30" w:history="1">
+      <w:hyperlink r:id="rId26" w:history="1">
         <w:r>
           <w:rPr>
             <w:rStyle w:val="Hipervnculo"/>
@@ -17660,17 +17627,9 @@
                 <w:szCs w:val="24"/>
               </w:rPr>
             </w:pPr>
-            <w:hyperlink r:id="rId31" w:history="1">
-              <w:r>
-                <w:rPr>
-                  <w:rStyle w:val="Hipervnculo"/>
-                  <w:rFonts w:ascii="Times New Roman" w:hAnsi="Times New Roman" w:cs="Times New Roman"/>
-                  <w:sz w:val="24"/>
-                  <w:szCs w:val="24"/>
-                </w:rPr>
-                <w:t>http://www.diversidadmicrobiana.com/index.php?option=com_content&amp;id=690&amp;Itemid=771</w:t>
-              </w:r>
-            </w:hyperlink>
+            <w:r>
+              <w:t>250764838</w:t>
+            </w:r>
           </w:p>
         </w:tc>
       </w:tr>
@@ -18059,7 +18018,7 @@
                 <w:szCs w:val="24"/>
               </w:rPr>
             </w:pPr>
-            <w:hyperlink r:id="rId32" w:anchor="mediaviewer/File:Amanita_Cesarea_(diagrama).png" w:history="1">
+            <w:hyperlink r:id="rId27" w:anchor="mediaviewer/File:Amanita_Cesarea_(diagrama).png" w:history="1">
               <w:r>
                 <w:rPr>
                   <w:rStyle w:val="Hipervnculo"/>
@@ -18516,6 +18475,7 @@
                 <w:sz w:val="24"/>
                 <w:szCs w:val="24"/>
               </w:rPr>
+              <w:lastRenderedPageBreak/>
               <w:t>Código</w:t>
             </w:r>
           </w:p>
@@ -18627,7 +18587,6 @@
                 <w:sz w:val="24"/>
                 <w:szCs w:val="24"/>
               </w:rPr>
-              <w:lastRenderedPageBreak/>
               <w:t>Descripción</w:t>
             </w:r>
           </w:p>
@@ -20006,7 +19965,16 @@
                 <w:sz w:val="24"/>
                 <w:szCs w:val="24"/>
               </w:rPr>
-              <w:t>, plantas que se caracterizan por producir flores vistosas y frutos.</w:t>
+              <w:t xml:space="preserve">, plantas que se caracterizan por </w:t>
+            </w:r>
+            <w:r>
+              <w:rPr>
+                <w:rFonts w:ascii="Times New Roman" w:hAnsi="Times New Roman" w:cs="Times New Roman"/>
+                <w:sz w:val="24"/>
+                <w:szCs w:val="24"/>
+              </w:rPr>
+              <w:lastRenderedPageBreak/>
+              <w:t>producir flores vistosas y frutos.</w:t>
             </w:r>
           </w:p>
         </w:tc>
@@ -20036,7 +20004,6 @@
           <w:rFonts w:ascii="Times New Roman" w:hAnsi="Times New Roman" w:cs="Times New Roman"/>
           <w:highlight w:val="yellow"/>
         </w:rPr>
-        <w:lastRenderedPageBreak/>
         <w:t xml:space="preserve">[SECCIÓN </w:t>
       </w:r>
       <w:r>
@@ -20776,7 +20743,10 @@
                 <w:szCs w:val="24"/>
               </w:rPr>
             </w:pPr>
-            <w:hyperlink r:id="rId33" w:history="1">
+            <w:r>
+              <w:t xml:space="preserve">Elaborar ilustración a partir del siguiente link: </w:t>
+            </w:r>
+            <w:hyperlink r:id="rId28" w:history="1">
               <w:r>
                 <w:rPr>
                   <w:rStyle w:val="Hipervnculo"/>
@@ -21127,7 +21097,7 @@
         </w:rPr>
         <w:t>[</w:t>
       </w:r>
-      <w:hyperlink r:id="rId34" w:history="1">
+      <w:hyperlink r:id="rId29" w:history="1">
         <w:r>
           <w:rPr>
             <w:rStyle w:val="Hipervnculo"/>
@@ -21356,6 +21326,7 @@
                 <w:sz w:val="24"/>
                 <w:szCs w:val="24"/>
               </w:rPr>
+              <w:lastRenderedPageBreak/>
               <w:t>AulaPlaneta</w:t>
             </w:r>
             <w:proofErr w:type="spellEnd"/>
@@ -21388,6 +21359,7 @@
                 <w:sz w:val="24"/>
                 <w:szCs w:val="24"/>
               </w:rPr>
+              <w:lastRenderedPageBreak/>
               <w:t>158144057</w:t>
             </w:r>
           </w:p>
@@ -21422,6 +21394,7 @@
                 <w:sz w:val="24"/>
                 <w:szCs w:val="24"/>
               </w:rPr>
+              <w:lastRenderedPageBreak/>
               <w:t>Pie de imagen</w:t>
             </w:r>
           </w:p>
@@ -21445,16 +21418,7 @@
                 <w:sz w:val="24"/>
                 <w:szCs w:val="24"/>
               </w:rPr>
-              <w:t xml:space="preserve">La fotosíntesis es el mecanismo que utilizan las plantas para fabricar su </w:t>
-            </w:r>
-            <w:r>
-              <w:rPr>
-                <w:rFonts w:ascii="Times New Roman" w:hAnsi="Times New Roman" w:cs="Times New Roman"/>
-                <w:sz w:val="24"/>
-                <w:szCs w:val="24"/>
-              </w:rPr>
-              <w:lastRenderedPageBreak/>
-              <w:t>alimento</w:t>
+              <w:t>La fotosíntesis es el mecanismo que utilizan las plantas para fabricar su alimento</w:t>
             </w:r>
             <w:r>
               <w:rPr>
@@ -21632,7 +21596,7 @@
         </w:rPr>
         <w:t xml:space="preserve"> [</w:t>
       </w:r>
-      <w:hyperlink r:id="rId35" w:history="1">
+      <w:hyperlink r:id="rId30" w:history="1">
         <w:r>
           <w:rPr>
             <w:rFonts w:ascii="Times New Roman" w:hAnsi="Times New Roman" w:cs="Times New Roman"/>
@@ -21688,7 +21652,7 @@
         </w:rPr>
         <w:t>[</w:t>
       </w:r>
-      <w:hyperlink r:id="rId36" w:history="1">
+      <w:hyperlink r:id="rId31" w:history="1">
         <w:r>
           <w:rPr>
             <w:rStyle w:val="Hipervnculo"/>
@@ -22617,6 +22581,7 @@
                 <w:sz w:val="24"/>
                 <w:szCs w:val="24"/>
               </w:rPr>
+              <w:lastRenderedPageBreak/>
               <w:t>Pie de imagen</w:t>
             </w:r>
           </w:p>
@@ -23305,6 +23270,14 @@
                 <w:sz w:val="24"/>
                 <w:szCs w:val="24"/>
               </w:rPr>
+              <w:t xml:space="preserve">Elaborar ilustración a partir del siguiente link: </w:t>
+            </w:r>
+            <w:r>
+              <w:rPr>
+                <w:rFonts w:ascii="Times New Roman" w:hAnsi="Times New Roman" w:cs="Times New Roman"/>
+                <w:sz w:val="24"/>
+                <w:szCs w:val="24"/>
+              </w:rPr>
               <w:t>https://dsmbio.files.wordpress.com/2010/05/clip_image0022.jpg</w:t>
             </w:r>
           </w:p>
@@ -23556,7 +23529,7 @@
         </w:rPr>
         <w:t xml:space="preserve"> [</w:t>
       </w:r>
-      <w:hyperlink r:id="rId37" w:history="1">
+      <w:hyperlink r:id="rId32" w:history="1">
         <w:r>
           <w:rPr>
             <w:rStyle w:val="Hipervnculo"/>
@@ -23799,7 +23772,6 @@
         <w:rPr>
           <w:rFonts w:ascii="Times New Roman" w:hAnsi="Times New Roman" w:cs="Times New Roman"/>
         </w:rPr>
-        <w:lastRenderedPageBreak/>
         <w:t>Algunos animales son parásitos</w:t>
       </w:r>
       <w:r>
@@ -23910,7 +23882,7 @@
         </w:rPr>
         <w:t xml:space="preserve"> [</w:t>
       </w:r>
-      <w:hyperlink r:id="rId38" w:history="1">
+      <w:hyperlink r:id="rId33" w:history="1">
         <w:r>
           <w:rPr>
             <w:rStyle w:val="Hipervnculo"/>
@@ -24929,6 +24901,7 @@
         <w:rPr>
           <w:rFonts w:ascii="Times New Roman" w:hAnsi="Times New Roman" w:cs="Times New Roman"/>
         </w:rPr>
+        <w:lastRenderedPageBreak/>
         <w:t xml:space="preserve">Los virus son considerados </w:t>
       </w:r>
       <w:r>
@@ -25002,14 +24975,7 @@
         <w:rPr>
           <w:rFonts w:ascii="Times New Roman" w:hAnsi="Times New Roman" w:cs="Times New Roman"/>
         </w:rPr>
-        <w:t xml:space="preserve">no están </w:t>
-      </w:r>
-      <w:r>
-        <w:rPr>
-          <w:rFonts w:ascii="Times New Roman" w:hAnsi="Times New Roman" w:cs="Times New Roman"/>
-        </w:rPr>
-        <w:lastRenderedPageBreak/>
-        <w:t>constituidos por células</w:t>
+        <w:t>no están constituidos por células</w:t>
       </w:r>
       <w:r>
         <w:rPr>
@@ -25602,7 +25568,7 @@
         </w:rPr>
         <w:t>[</w:t>
       </w:r>
-      <w:hyperlink r:id="rId39" w:history="1">
+      <w:hyperlink r:id="rId34" w:history="1">
         <w:r>
           <w:rPr>
             <w:rStyle w:val="Hipervnculo"/>
@@ -26302,7 +26268,17 @@
                 <w:sz w:val="24"/>
                 <w:szCs w:val="24"/>
               </w:rPr>
-              <w:t>Ubicación en Aula Planeta</w:t>
+              <w:t xml:space="preserve">Ubicación en Aula </w:t>
+            </w:r>
+            <w:r>
+              <w:rPr>
+                <w:rFonts w:ascii="Times New Roman" w:hAnsi="Times New Roman" w:cs="Times New Roman"/>
+                <w:b/>
+                <w:sz w:val="24"/>
+                <w:szCs w:val="24"/>
+              </w:rPr>
+              <w:lastRenderedPageBreak/>
+              <w:t>Planeta</w:t>
             </w:r>
           </w:p>
         </w:tc>
@@ -26325,6 +26301,7 @@
                 <w:sz w:val="24"/>
                 <w:szCs w:val="24"/>
               </w:rPr>
+              <w:lastRenderedPageBreak/>
               <w:t>1°ESO/Ciencias Naturales/cuaderno de estudio/los seres vivos/</w:t>
             </w:r>
             <w:r>
@@ -26359,17 +26336,8 @@
                 <w:sz w:val="24"/>
                 <w:szCs w:val="24"/>
               </w:rPr>
-              <w:t xml:space="preserve">Cambio </w:t>
-            </w:r>
-            <w:r>
-              <w:rPr>
-                <w:rFonts w:ascii="Times New Roman" w:hAnsi="Times New Roman" w:cs="Times New Roman"/>
-                <w:b/>
-                <w:sz w:val="24"/>
-                <w:szCs w:val="24"/>
-              </w:rPr>
               <w:lastRenderedPageBreak/>
-              <w:t>(descripción o capturas de pantallas)</w:t>
+              <w:t>Cambio (descripción o capturas de pantallas)</w:t>
             </w:r>
           </w:p>
         </w:tc>
@@ -26392,7 +26360,6 @@
                 <w:sz w:val="24"/>
                 <w:szCs w:val="24"/>
               </w:rPr>
-              <w:lastRenderedPageBreak/>
               <w:t>Sin Cambios</w:t>
             </w:r>
           </w:p>
@@ -26419,7 +26386,6 @@
                 <w:sz w:val="24"/>
                 <w:szCs w:val="24"/>
               </w:rPr>
-              <w:lastRenderedPageBreak/>
               <w:t>Título</w:t>
             </w:r>
           </w:p>
@@ -27862,7 +27828,17 @@
                 <w:sz w:val="24"/>
                 <w:szCs w:val="24"/>
               </w:rPr>
-              <w:t>Unidad didáctica sobre la función de reproducción</w:t>
+              <w:t xml:space="preserve">Unidad didáctica sobre la función de </w:t>
+            </w:r>
+            <w:r>
+              <w:rPr>
+                <w:rFonts w:ascii="Times New Roman" w:hAnsi="Times New Roman" w:cs="Times New Roman"/>
+                <w:i/>
+                <w:sz w:val="24"/>
+                <w:szCs w:val="24"/>
+              </w:rPr>
+              <w:lastRenderedPageBreak/>
+              <w:t>reproducción</w:t>
             </w:r>
           </w:p>
         </w:tc>
@@ -27887,7 +27863,18 @@
                 <w:sz w:val="24"/>
                 <w:szCs w:val="24"/>
               </w:rPr>
-              <w:t>http://recursostic.educacion.es/secundaria/edad/2esobiologia/2quincena10/2quincena10_contenidos_1a.htm</w:t>
+              <w:lastRenderedPageBreak/>
+              <w:t>http://recursostic.educacion.es/secundaria/edad/2esobiologia/2quincena10/2quincena10_contenidos_1a.ht</w:t>
+            </w:r>
+            <w:r>
+              <w:rPr>
+                <w:rFonts w:ascii="Times New Roman" w:hAnsi="Times New Roman" w:cs="Times New Roman"/>
+                <w:i/>
+                <w:sz w:val="24"/>
+                <w:szCs w:val="24"/>
+              </w:rPr>
+              <w:lastRenderedPageBreak/>
+              <w:t>m</w:t>
             </w:r>
           </w:p>
         </w:tc>
@@ -27913,6 +27900,7 @@
                 <w:sz w:val="24"/>
                 <w:szCs w:val="24"/>
               </w:rPr>
+              <w:lastRenderedPageBreak/>
               <w:t>Web 02</w:t>
             </w:r>
           </w:p>
@@ -27938,53 +27926,32 @@
                 <w:sz w:val="24"/>
                 <w:szCs w:val="24"/>
               </w:rPr>
-              <w:t xml:space="preserve">Unidad didáctica: La </w:t>
-            </w:r>
-            <w:r>
+              <w:t>Unidad didáctica: La Tierra un planeta habitado</w:t>
+            </w:r>
+          </w:p>
+        </w:tc>
+        <w:tc>
+          <w:tcPr>
+            <w:tcW w:w="5402" w:type="dxa"/>
+          </w:tcPr>
+          <w:p>
+            <w:pPr>
+              <w:jc w:val="both"/>
               <w:rPr>
                 <w:rFonts w:ascii="Times New Roman" w:hAnsi="Times New Roman" w:cs="Times New Roman"/>
                 <w:i/>
                 <w:sz w:val="24"/>
                 <w:szCs w:val="24"/>
               </w:rPr>
-              <w:lastRenderedPageBreak/>
-              <w:t>Tierra un planeta habitado</w:t>
-            </w:r>
-          </w:p>
-        </w:tc>
-        <w:tc>
-          <w:tcPr>
-            <w:tcW w:w="5402" w:type="dxa"/>
-          </w:tcPr>
-          <w:p>
-            <w:pPr>
-              <w:jc w:val="both"/>
+            </w:pPr>
+            <w:r>
               <w:rPr>
                 <w:rFonts w:ascii="Times New Roman" w:hAnsi="Times New Roman" w:cs="Times New Roman"/>
                 <w:i/>
                 <w:sz w:val="24"/>
                 <w:szCs w:val="24"/>
               </w:rPr>
-            </w:pPr>
-            <w:r>
-              <w:rPr>
-                <w:rFonts w:ascii="Times New Roman" w:hAnsi="Times New Roman" w:cs="Times New Roman"/>
-                <w:i/>
-                <w:sz w:val="24"/>
-                <w:szCs w:val="24"/>
-              </w:rPr>
-              <w:lastRenderedPageBreak/>
-              <w:t>http://recursos.cnice.mec.es/biosfera/alumno/1ESO/p</w:t>
-            </w:r>
-            <w:r>
-              <w:rPr>
-                <w:rFonts w:ascii="Times New Roman" w:hAnsi="Times New Roman" w:cs="Times New Roman"/>
-                <w:i/>
-                <w:sz w:val="24"/>
-                <w:szCs w:val="24"/>
-              </w:rPr>
-              <w:lastRenderedPageBreak/>
-              <w:t>laneta_habitado/index.htm</w:t>
+              <w:t>http://recursos.cnice.mec.es/biosfera/alumno/1ESO/planeta_habitado/index.htm</w:t>
             </w:r>
           </w:p>
         </w:tc>
@@ -28011,7 +27978,6 @@
                 <w:sz w:val="24"/>
                 <w:szCs w:val="24"/>
               </w:rPr>
-              <w:lastRenderedPageBreak/>
               <w:t>Web 03</w:t>
             </w:r>
           </w:p>
@@ -28088,8 +28054,8 @@
       </w:pPr>
     </w:p>
     <w:sectPr>
-      <w:headerReference w:type="even" r:id="rId40"/>
-      <w:headerReference w:type="default" r:id="rId41"/>
+      <w:headerReference w:type="even" r:id="rId35"/>
+      <w:headerReference w:type="default" r:id="rId36"/>
       <w:pgSz w:w="12240" w:h="15840"/>
       <w:pgMar w:top="1417" w:right="1701" w:bottom="1417" w:left="1701" w:header="708" w:footer="708" w:gutter="0"/>
       <w:cols w:space="708"/>
@@ -33104,7 +33070,7 @@
 </file>
 
 <file path=customXml/itemProps1.xml><?xml version="1.0" encoding="utf-8"?>
-<ds:datastoreItem xmlns:ds="http://schemas.openxmlformats.org/officeDocument/2006/customXml" ds:itemID="{35A625B8-DAB0-4078-B302-53F571282575}">
+<ds:datastoreItem xmlns:ds="http://schemas.openxmlformats.org/officeDocument/2006/customXml" ds:itemID="{9A33A324-2DE8-4D80-9539-E1F774A2436D}">
   <ds:schemaRefs>
     <ds:schemaRef ds:uri="http://schemas.openxmlformats.org/officeDocument/2006/bibliography"/>
   </ds:schemaRefs>

</xml_diff>